<commit_message>
Update profile image and add animations
</commit_message>
<xml_diff>
--- a/resume.docx
+++ b/resume.docx
@@ -348,7 +348,23 @@
           <w:sz w:val="26"/>
           <w:szCs w:val="26"/>
         </w:rPr>
-        <w:t>cript and Python</w:t>
+        <w:t>cript</w:t>
+      </w:r>
+      <w:r>
+        <w:rPr>
+          <w:rFonts w:ascii="Georgia" w:hAnsi="Georgia" w:cs="Arial"/>
+          <w:sz w:val="26"/>
+          <w:szCs w:val="26"/>
+        </w:rPr>
+        <w:t>, PHP</w:t>
+      </w:r>
+      <w:r>
+        <w:rPr>
+          <w:rFonts w:ascii="Georgia" w:hAnsi="Georgia" w:cs="Arial"/>
+          <w:sz w:val="26"/>
+          <w:szCs w:val="26"/>
+        </w:rPr>
+        <w:t xml:space="preserve"> and Python</w:t>
       </w:r>
     </w:p>
     <w:p>
@@ -440,7 +456,7 @@
           <w:sz w:val="26"/>
           <w:szCs w:val="26"/>
         </w:rPr>
-        <w:t>Experience with Postgre</w:t>
+        <w:t xml:space="preserve">Experience with </w:t>
       </w:r>
       <w:r>
         <w:rPr>
@@ -542,17 +558,7 @@
           <w:sz w:val="26"/>
           <w:szCs w:val="26"/>
         </w:rPr>
-        <w:t xml:space="preserve"> Adobe Illustrator, Photoshop, and Dreamw</w:t>
-      </w:r>
-      <w:bookmarkStart w:id="0" w:name="_GoBack"/>
-      <w:bookmarkEnd w:id="0"/>
-      <w:r>
-        <w:rPr>
-          <w:rFonts w:ascii="Georgia" w:hAnsi="Georgia" w:cs="Arial"/>
-          <w:sz w:val="26"/>
-          <w:szCs w:val="26"/>
-        </w:rPr>
-        <w:t>eaver</w:t>
+        <w:t xml:space="preserve"> Adobe Illustrator, Photoshop, and Dreamweaver</w:t>
       </w:r>
     </w:p>
     <w:p>
@@ -684,7 +690,15 @@
           <w:sz w:val="26"/>
           <w:szCs w:val="26"/>
         </w:rPr>
-        <w:t>Eagerness to learn new skills/languages</w:t>
+        <w:t>Eagerness to learn new skills/</w:t>
+      </w:r>
+      <w:r>
+        <w:rPr>
+          <w:rFonts w:ascii="Georgia" w:hAnsi="Georgia" w:cs="Arial"/>
+          <w:sz w:val="26"/>
+          <w:szCs w:val="26"/>
+        </w:rPr>
+        <w:t>practices</w:t>
       </w:r>
     </w:p>
     <w:p>
@@ -786,16 +800,16 @@
           <w:szCs w:val="26"/>
         </w:rPr>
       </w:pPr>
-      <w:proofErr w:type="gramStart"/>
-      <w:r>
-        <w:rPr>
-          <w:rFonts w:ascii="Georgia" w:hAnsi="Georgia" w:cs="Arial"/>
-          <w:sz w:val="26"/>
-          <w:szCs w:val="26"/>
-        </w:rPr>
-        <w:t>Associate’s Degree</w:t>
-      </w:r>
-      <w:proofErr w:type="gramEnd"/>
+      <w:bookmarkStart w:id="0" w:name="_GoBack"/>
+      <w:bookmarkEnd w:id="0"/>
+      <w:r>
+        <w:rPr>
+          <w:rFonts w:ascii="Georgia" w:hAnsi="Georgia" w:cs="Arial"/>
+          <w:sz w:val="26"/>
+          <w:szCs w:val="26"/>
+        </w:rPr>
+        <w:t>Associate degree</w:t>
+      </w:r>
       <w:r>
         <w:rPr>
           <w:rFonts w:ascii="Georgia" w:hAnsi="Georgia" w:cs="Arial"/>

</xml_diff>